<commit_message>
Update AT02 Image Rendering Process By Richard Pountney.docx
</commit_message>
<xml_diff>
--- a/Informational Technology (Game Design)/Part 2 Redo/Prepare and complete image rendering processes/AT02 Image Rendering Process By Richard Pountney.docx
+++ b/Informational Technology (Game Design)/Part 2 Redo/Prepare and complete image rendering processes/AT02 Image Rendering Process By Richard Pountney.docx
@@ -4,13 +4,7 @@
   <w:body>
     <w:p>
       <w:r>
-        <w:t>Based off their project plan and using the software chosen, students are to present annotated</w:t>
-      </w:r>
-      <w:r>
-        <w:t xml:space="preserve"> </w:t>
-      </w:r>
-      <w:r>
-        <w:t>screenshots showing the following:</w:t>
+        <w:t>Based off their project plan and using the software chosen, students are to present annotated screenshots showing the following:</w:t>
       </w:r>
     </w:p>
     <w:p>

</xml_diff>